<commit_message>
Added the accurate Accpetance tests
</commit_message>
<xml_diff>
--- a/Team Assignments/Team Assignment 3/Acceptance testing.docx
+++ b/Team Assignments/Team Assignment 3/Acceptance testing.docx
@@ -2037,7 +2037,7 @@
                 <w:sz w:val="32"/>
                 <w:szCs w:val="32"/>
               </w:rPr>
-              <w:t xml:space="preserve">; </w:t>
+              <w:t>; Editing first or last name, or email address, leaves field blank</w:t>
             </w:r>
           </w:p>
         </w:tc>
@@ -2190,7 +2190,23 @@
                 <w:sz w:val="32"/>
                 <w:szCs w:val="32"/>
               </w:rPr>
-              <w:t xml:space="preserve"> (Either first name, last name, student number, or email address)</w:t>
+              <w:t xml:space="preserve"> (Either first</w:t>
+            </w:r>
+            <w:r>
+              <w:rPr>
+                <w:rFonts w:ascii="Aparajita" w:hAnsi="Aparajita" w:cs="Aparajita"/>
+                <w:sz w:val="32"/>
+                <w:szCs w:val="32"/>
+              </w:rPr>
+              <w:t xml:space="preserve"> name, last name</w:t>
+            </w:r>
+            <w:r>
+              <w:rPr>
+                <w:rFonts w:ascii="Aparajita" w:hAnsi="Aparajita" w:cs="Aparajita"/>
+                <w:sz w:val="32"/>
+                <w:szCs w:val="32"/>
+              </w:rPr>
+              <w:t>, or email address)</w:t>
             </w:r>
           </w:p>
           <w:p>
@@ -2215,7 +2231,7 @@
                 <w:sz w:val="32"/>
                 <w:szCs w:val="32"/>
               </w:rPr>
-              <w:t>Type in the new information you want for that box</w:t>
+              <w:t>Do not enter any information in to the box</w:t>
             </w:r>
           </w:p>
           <w:p>
@@ -2278,6 +2294,25 @@
             <w:pPr>
               <w:rPr>
                 <w:rFonts w:ascii="Aparajita" w:hAnsi="Aparajita" w:cs="Aparajita"/>
+                <w:b/>
+                <w:sz w:val="32"/>
+                <w:szCs w:val="32"/>
+              </w:rPr>
+            </w:pPr>
+            <w:r>
+              <w:rPr>
+                <w:rFonts w:ascii="Aparajita" w:hAnsi="Aparajita" w:cs="Aparajita"/>
+                <w:b/>
+                <w:sz w:val="32"/>
+                <w:szCs w:val="32"/>
+              </w:rPr>
+              <w:t>Error.</w:t>
+            </w:r>
+          </w:p>
+          <w:p>
+            <w:pPr>
+              <w:rPr>
+                <w:rFonts w:ascii="Aparajita" w:hAnsi="Aparajita" w:cs="Aparajita"/>
                 <w:sz w:val="32"/>
                 <w:szCs w:val="32"/>
               </w:rPr>
@@ -2297,23 +2332,23 @@
                 <w:sz w:val="32"/>
                 <w:szCs w:val="32"/>
               </w:rPr>
-              <w:t xml:space="preserve">The new text you have entered for the specific box of information for that student is now the new </w:t>
-            </w:r>
-            <w:r>
-              <w:rPr>
-                <w:rFonts w:ascii="Aparajita" w:hAnsi="Aparajita" w:cs="Aparajita"/>
-                <w:sz w:val="32"/>
-                <w:szCs w:val="32"/>
-              </w:rPr>
-              <w:t>information</w:t>
-            </w:r>
-            <w:r>
-              <w:rPr>
-                <w:rFonts w:ascii="Aparajita" w:hAnsi="Aparajita" w:cs="Aparajita"/>
-                <w:sz w:val="32"/>
-                <w:szCs w:val="32"/>
-              </w:rPr>
-              <w:t xml:space="preserve"> for that box</w:t>
+              <w:t>The information box will revert back to its original state before an attempt to edit it was made</w:t>
+            </w:r>
+            <w:r>
+              <w:rPr>
+                <w:rFonts w:ascii="Aparajita" w:hAnsi="Aparajita" w:cs="Aparajita"/>
+                <w:sz w:val="32"/>
+                <w:szCs w:val="32"/>
+              </w:rPr>
+              <w:t>. User will be notified with a message outlining their mistake</w:t>
+            </w:r>
+            <w:r>
+              <w:rPr>
+                <w:rFonts w:ascii="Aparajita" w:hAnsi="Aparajita" w:cs="Aparajita"/>
+                <w:sz w:val="32"/>
+                <w:szCs w:val="32"/>
+              </w:rPr>
+              <w:t>.</w:t>
             </w:r>
           </w:p>
         </w:tc>
@@ -2327,8 +2362,432 @@
           <w:szCs w:val="32"/>
         </w:rPr>
       </w:pPr>
-      <w:bookmarkStart w:id="0" w:name="_GoBack"/>
-      <w:bookmarkEnd w:id="0"/>
+    </w:p>
+    <w:p>
+      <w:pPr>
+        <w:rPr>
+          <w:rFonts w:ascii="Aparajita" w:hAnsi="Aparajita" w:cs="Aparajita"/>
+          <w:sz w:val="32"/>
+          <w:szCs w:val="32"/>
+        </w:rPr>
+      </w:pPr>
+    </w:p>
+    <w:tbl>
+      <w:tblPr>
+        <w:tblStyle w:val="TableGrid"/>
+        <w:tblW w:w="0" w:type="auto"/>
+        <w:tblBorders>
+          <w:top w:val="none" w:sz="0" w:space="0" w:color="auto"/>
+          <w:left w:val="none" w:sz="0" w:space="0" w:color="auto"/>
+          <w:bottom w:val="none" w:sz="0" w:space="0" w:color="auto"/>
+          <w:right w:val="none" w:sz="0" w:space="0" w:color="auto"/>
+          <w:insideV w:val="none" w:sz="0" w:space="0" w:color="auto"/>
+        </w:tblBorders>
+        <w:tblLook w:val="04A0" w:firstRow="1" w:lastRow="0" w:firstColumn="1" w:lastColumn="0" w:noHBand="0" w:noVBand="1"/>
+      </w:tblPr>
+      <w:tblGrid>
+        <w:gridCol w:w="2943"/>
+        <w:gridCol w:w="6633"/>
+      </w:tblGrid>
+      <w:tr>
+        <w:tc>
+          <w:tcPr>
+            <w:tcW w:w="2943" w:type="dxa"/>
+          </w:tcPr>
+          <w:p>
+            <w:pPr>
+              <w:rPr>
+                <w:rFonts w:ascii="Aparajita" w:hAnsi="Aparajita" w:cs="Aparajita"/>
+                <w:b/>
+                <w:sz w:val="32"/>
+                <w:szCs w:val="32"/>
+              </w:rPr>
+            </w:pPr>
+            <w:r>
+              <w:rPr>
+                <w:rFonts w:ascii="Aparajita" w:hAnsi="Aparajita" w:cs="Aparajita"/>
+                <w:b/>
+                <w:sz w:val="32"/>
+                <w:szCs w:val="32"/>
+              </w:rPr>
+              <w:t>ID</w:t>
+            </w:r>
+          </w:p>
+        </w:tc>
+        <w:tc>
+          <w:tcPr>
+            <w:tcW w:w="6633" w:type="dxa"/>
+          </w:tcPr>
+          <w:p>
+            <w:pPr>
+              <w:rPr>
+                <w:rFonts w:ascii="Aparajita" w:hAnsi="Aparajita" w:cs="Aparajita"/>
+                <w:sz w:val="32"/>
+                <w:szCs w:val="32"/>
+              </w:rPr>
+            </w:pPr>
+            <w:r>
+              <w:rPr>
+                <w:rFonts w:ascii="Aparajita" w:hAnsi="Aparajita" w:cs="Aparajita"/>
+                <w:sz w:val="32"/>
+                <w:szCs w:val="32"/>
+              </w:rPr>
+              <w:t>7</w:t>
+            </w:r>
+          </w:p>
+        </w:tc>
+      </w:tr>
+      <w:tr>
+        <w:tc>
+          <w:tcPr>
+            <w:tcW w:w="2943" w:type="dxa"/>
+          </w:tcPr>
+          <w:p>
+            <w:pPr>
+              <w:rPr>
+                <w:rFonts w:ascii="Aparajita" w:hAnsi="Aparajita" w:cs="Aparajita"/>
+                <w:b/>
+                <w:sz w:val="32"/>
+                <w:szCs w:val="32"/>
+              </w:rPr>
+            </w:pPr>
+            <w:r>
+              <w:rPr>
+                <w:rFonts w:ascii="Aparajita" w:hAnsi="Aparajita" w:cs="Aparajita"/>
+                <w:b/>
+                <w:sz w:val="32"/>
+                <w:szCs w:val="32"/>
+              </w:rPr>
+              <w:t>Testing</w:t>
+            </w:r>
+          </w:p>
+        </w:tc>
+        <w:tc>
+          <w:tcPr>
+            <w:tcW w:w="6633" w:type="dxa"/>
+          </w:tcPr>
+          <w:p>
+            <w:pPr>
+              <w:rPr>
+                <w:rFonts w:ascii="Aparajita" w:hAnsi="Aparajita" w:cs="Aparajita"/>
+                <w:sz w:val="32"/>
+                <w:szCs w:val="32"/>
+              </w:rPr>
+            </w:pPr>
+            <w:r>
+              <w:rPr>
+                <w:rFonts w:ascii="Aparajita" w:hAnsi="Aparajita" w:cs="Aparajita"/>
+                <w:sz w:val="32"/>
+                <w:szCs w:val="32"/>
+              </w:rPr>
+              <w:t xml:space="preserve">User </w:t>
+            </w:r>
+            <w:r>
+              <w:rPr>
+                <w:rFonts w:ascii="Aparajita" w:hAnsi="Aparajita" w:cs="Aparajita"/>
+                <w:sz w:val="32"/>
+                <w:szCs w:val="32"/>
+              </w:rPr>
+              <w:t xml:space="preserve">editing an existing student; </w:t>
+            </w:r>
+            <w:r>
+              <w:rPr>
+                <w:rFonts w:ascii="Aparajita" w:hAnsi="Aparajita" w:cs="Aparajita"/>
+                <w:sz w:val="32"/>
+                <w:szCs w:val="32"/>
+              </w:rPr>
+              <w:t>valid information was input</w:t>
+            </w:r>
+          </w:p>
+        </w:tc>
+      </w:tr>
+      <w:tr>
+        <w:tc>
+          <w:tcPr>
+            <w:tcW w:w="2943" w:type="dxa"/>
+          </w:tcPr>
+          <w:p>
+            <w:pPr>
+              <w:rPr>
+                <w:rFonts w:ascii="Aparajita" w:hAnsi="Aparajita" w:cs="Aparajita"/>
+                <w:b/>
+                <w:sz w:val="32"/>
+                <w:szCs w:val="32"/>
+              </w:rPr>
+            </w:pPr>
+            <w:r>
+              <w:rPr>
+                <w:rFonts w:ascii="Aparajita" w:hAnsi="Aparajita" w:cs="Aparajita"/>
+                <w:b/>
+                <w:sz w:val="32"/>
+                <w:szCs w:val="32"/>
+              </w:rPr>
+              <w:t>References</w:t>
+            </w:r>
+          </w:p>
+        </w:tc>
+        <w:tc>
+          <w:tcPr>
+            <w:tcW w:w="6633" w:type="dxa"/>
+          </w:tcPr>
+          <w:p>
+            <w:pPr>
+              <w:rPr>
+                <w:rFonts w:ascii="Aparajita" w:hAnsi="Aparajita" w:cs="Aparajita"/>
+                <w:sz w:val="32"/>
+                <w:szCs w:val="32"/>
+              </w:rPr>
+            </w:pPr>
+            <w:r>
+              <w:rPr>
+                <w:rFonts w:ascii="Aparajita" w:hAnsi="Aparajita" w:cs="Aparajita"/>
+                <w:sz w:val="32"/>
+                <w:szCs w:val="32"/>
+              </w:rPr>
+              <w:t>4.3.2</w:t>
+            </w:r>
+          </w:p>
+        </w:tc>
+      </w:tr>
+      <w:tr>
+        <w:tc>
+          <w:tcPr>
+            <w:tcW w:w="2943" w:type="dxa"/>
+          </w:tcPr>
+          <w:p>
+            <w:pPr>
+              <w:rPr>
+                <w:rFonts w:ascii="Aparajita" w:hAnsi="Aparajita" w:cs="Aparajita"/>
+                <w:b/>
+                <w:sz w:val="32"/>
+                <w:szCs w:val="32"/>
+              </w:rPr>
+            </w:pPr>
+            <w:r>
+              <w:rPr>
+                <w:rFonts w:ascii="Aparajita" w:hAnsi="Aparajita" w:cs="Aparajita"/>
+                <w:b/>
+                <w:sz w:val="32"/>
+                <w:szCs w:val="32"/>
+              </w:rPr>
+              <w:t>Test Case</w:t>
+            </w:r>
+          </w:p>
+        </w:tc>
+        <w:tc>
+          <w:tcPr>
+            <w:tcW w:w="6633" w:type="dxa"/>
+          </w:tcPr>
+          <w:p>
+            <w:pPr>
+              <w:rPr>
+                <w:rFonts w:ascii="Aparajita" w:hAnsi="Aparajita" w:cs="Aparajita"/>
+                <w:sz w:val="32"/>
+                <w:szCs w:val="32"/>
+              </w:rPr>
+            </w:pPr>
+            <w:r>
+              <w:rPr>
+                <w:rFonts w:ascii="Aparajita" w:hAnsi="Aparajita" w:cs="Aparajita"/>
+                <w:sz w:val="32"/>
+                <w:szCs w:val="32"/>
+              </w:rPr>
+              <w:t xml:space="preserve">1. When the program is running, </w:t>
+            </w:r>
+            <w:r>
+              <w:rPr>
+                <w:rFonts w:ascii="Aparajita" w:hAnsi="Aparajita" w:cs="Aparajita"/>
+                <w:sz w:val="32"/>
+                <w:szCs w:val="32"/>
+              </w:rPr>
+              <w:t>select a class that contains students already or create a student for a class</w:t>
+            </w:r>
+          </w:p>
+          <w:p>
+            <w:pPr>
+              <w:rPr>
+                <w:rFonts w:ascii="Aparajita" w:hAnsi="Aparajita" w:cs="Aparajita"/>
+                <w:sz w:val="32"/>
+                <w:szCs w:val="32"/>
+              </w:rPr>
+            </w:pPr>
+            <w:r>
+              <w:rPr>
+                <w:rFonts w:ascii="Aparajita" w:hAnsi="Aparajita" w:cs="Aparajita"/>
+                <w:sz w:val="32"/>
+                <w:szCs w:val="32"/>
+              </w:rPr>
+              <w:t xml:space="preserve">2. </w:t>
+            </w:r>
+            <w:r>
+              <w:rPr>
+                <w:rFonts w:ascii="Aparajita" w:hAnsi="Aparajita" w:cs="Aparajita"/>
+                <w:sz w:val="32"/>
+                <w:szCs w:val="32"/>
+              </w:rPr>
+              <w:t>Double click on an information component in the row of the student you want to edit (Either first name, last name</w:t>
+            </w:r>
+            <w:r>
+              <w:rPr>
+                <w:rFonts w:ascii="Aparajita" w:hAnsi="Aparajita" w:cs="Aparajita"/>
+                <w:sz w:val="32"/>
+                <w:szCs w:val="32"/>
+              </w:rPr>
+              <w:t>,</w:t>
+            </w:r>
+            <w:r>
+              <w:rPr>
+                <w:rFonts w:ascii="Aparajita" w:hAnsi="Aparajita" w:cs="Aparajita"/>
+                <w:sz w:val="32"/>
+                <w:szCs w:val="32"/>
+              </w:rPr>
+              <w:t xml:space="preserve"> email address</w:t>
+            </w:r>
+            <w:r>
+              <w:rPr>
+                <w:rFonts w:ascii="Aparajita" w:hAnsi="Aparajita" w:cs="Aparajita"/>
+                <w:sz w:val="32"/>
+                <w:szCs w:val="32"/>
+              </w:rPr>
+              <w:t>, or student number</w:t>
+            </w:r>
+            <w:r>
+              <w:rPr>
+                <w:rFonts w:ascii="Aparajita" w:hAnsi="Aparajita" w:cs="Aparajita"/>
+                <w:sz w:val="32"/>
+                <w:szCs w:val="32"/>
+              </w:rPr>
+              <w:t>)</w:t>
+            </w:r>
+          </w:p>
+          <w:p>
+            <w:pPr>
+              <w:rPr>
+                <w:rFonts w:ascii="Aparajita" w:hAnsi="Aparajita" w:cs="Aparajita"/>
+                <w:sz w:val="32"/>
+                <w:szCs w:val="32"/>
+              </w:rPr>
+            </w:pPr>
+            <w:r>
+              <w:rPr>
+                <w:rFonts w:ascii="Aparajita" w:hAnsi="Aparajita" w:cs="Aparajita"/>
+                <w:sz w:val="32"/>
+                <w:szCs w:val="32"/>
+              </w:rPr>
+              <w:t xml:space="preserve">3. </w:t>
+            </w:r>
+            <w:r>
+              <w:rPr>
+                <w:rFonts w:ascii="Aparajita" w:hAnsi="Aparajita" w:cs="Aparajita"/>
+                <w:sz w:val="32"/>
+                <w:szCs w:val="32"/>
+              </w:rPr>
+              <w:t xml:space="preserve">Enter </w:t>
+            </w:r>
+            <w:r>
+              <w:rPr>
+                <w:rFonts w:ascii="Aparajita" w:hAnsi="Aparajita" w:cs="Aparajita"/>
+                <w:sz w:val="32"/>
+                <w:szCs w:val="32"/>
+              </w:rPr>
+              <w:t>at least one character for any field, and make certain it is an unused number for student number</w:t>
+            </w:r>
+          </w:p>
+          <w:p>
+            <w:pPr>
+              <w:rPr>
+                <w:rFonts w:ascii="Aparajita" w:hAnsi="Aparajita" w:cs="Aparajita"/>
+                <w:sz w:val="32"/>
+                <w:szCs w:val="32"/>
+              </w:rPr>
+            </w:pPr>
+            <w:r>
+              <w:rPr>
+                <w:rFonts w:ascii="Aparajita" w:hAnsi="Aparajita" w:cs="Aparajita"/>
+                <w:sz w:val="32"/>
+                <w:szCs w:val="32"/>
+              </w:rPr>
+              <w:t>4. Press enter</w:t>
+            </w:r>
+          </w:p>
+        </w:tc>
+      </w:tr>
+      <w:tr>
+        <w:tc>
+          <w:tcPr>
+            <w:tcW w:w="2943" w:type="dxa"/>
+          </w:tcPr>
+          <w:p>
+            <w:pPr>
+              <w:rPr>
+                <w:rFonts w:ascii="Aparajita" w:hAnsi="Aparajita" w:cs="Aparajita"/>
+                <w:b/>
+                <w:sz w:val="32"/>
+                <w:szCs w:val="32"/>
+              </w:rPr>
+            </w:pPr>
+            <w:r>
+              <w:rPr>
+                <w:rFonts w:ascii="Aparajita" w:hAnsi="Aparajita" w:cs="Aparajita"/>
+                <w:b/>
+                <w:sz w:val="32"/>
+                <w:szCs w:val="32"/>
+              </w:rPr>
+              <w:t>Expected output</w:t>
+            </w:r>
+          </w:p>
+        </w:tc>
+        <w:tc>
+          <w:tcPr>
+            <w:tcW w:w="6633" w:type="dxa"/>
+          </w:tcPr>
+          <w:p>
+            <w:pPr>
+              <w:rPr>
+                <w:rFonts w:ascii="Aparajita" w:hAnsi="Aparajita" w:cs="Aparajita"/>
+                <w:sz w:val="32"/>
+                <w:szCs w:val="32"/>
+              </w:rPr>
+            </w:pPr>
+            <w:r>
+              <w:rPr>
+                <w:rFonts w:ascii="Aparajita" w:hAnsi="Aparajita" w:cs="Aparajita"/>
+                <w:b/>
+                <w:sz w:val="32"/>
+                <w:szCs w:val="32"/>
+              </w:rPr>
+              <w:t xml:space="preserve">Program behavior: </w:t>
+            </w:r>
+            <w:r>
+              <w:rPr>
+                <w:rFonts w:ascii="Aparajita" w:hAnsi="Aparajita" w:cs="Aparajita"/>
+                <w:sz w:val="32"/>
+                <w:szCs w:val="32"/>
+              </w:rPr>
+              <w:t xml:space="preserve">The information box will </w:t>
+            </w:r>
+            <w:r>
+              <w:rPr>
+                <w:rFonts w:ascii="Aparajita" w:hAnsi="Aparajita" w:cs="Aparajita"/>
+                <w:sz w:val="32"/>
+                <w:szCs w:val="32"/>
+              </w:rPr>
+              <w:t>now contain the new information passed.</w:t>
+            </w:r>
+            <w:bookmarkStart w:id="0" w:name="_GoBack"/>
+            <w:bookmarkEnd w:id="0"/>
+          </w:p>
+        </w:tc>
+      </w:tr>
+    </w:tbl>
+    <w:p>
+      <w:pPr>
+        <w:rPr>
+          <w:rFonts w:ascii="Aparajita" w:hAnsi="Aparajita" w:cs="Aparajita"/>
+          <w:sz w:val="32"/>
+          <w:szCs w:val="32"/>
+        </w:rPr>
+      </w:pPr>
     </w:p>
     <w:sectPr>
       <w:pgSz w:w="12240" w:h="15840"/>

</xml_diff>